<commit_message>
db advance code first exercises
</commit_message>
<xml_diff>
--- a/03. DB-Advanced-EntityFramework-EntityFramework-Code-First-Exercises.docx
+++ b/03. DB-Advanced-EntityFramework-EntityFramework-Code-First-Exercises.docx
@@ -481,7 +481,15 @@
         <w:jc w:val="both"/>
       </w:pPr>
       <w:r>
-        <w:t>The third one should accept a string for the and should produce a person with the given name and age</w:t>
+        <w:t xml:space="preserve">The third one should accept a string for </w:t>
+      </w:r>
+      <w:proofErr w:type="gramStart"/>
+      <w:r>
+        <w:t>the and</w:t>
+      </w:r>
+      <w:proofErr w:type="gramEnd"/>
+      <w:r>
+        <w:t xml:space="preserve"> should produce a person with the given name and age</w:t>
       </w:r>
       <w:r>
         <w:t xml:space="preserve"> =</w:t>
@@ -1433,7 +1441,15 @@
         <w:t>“End”</w:t>
       </w:r>
       <w:r>
-        <w:t xml:space="preserve"> stop reading more students names and print their total count on the console.</w:t>
+        <w:t xml:space="preserve"> </w:t>
+      </w:r>
+      <w:proofErr w:type="gramStart"/>
+      <w:r>
+        <w:t>stop</w:t>
+      </w:r>
+      <w:proofErr w:type="gramEnd"/>
+      <w:r>
+        <w:t xml:space="preserve"> reading more students names and print their total count on the console.</w:t>
       </w:r>
     </w:p>
     <w:p>
@@ -1763,6 +1779,8 @@
       <w:r>
         <w:t xml:space="preserve">. Define static constant with value </w:t>
       </w:r>
+      <w:bookmarkStart w:id="1" w:name="OLE_LINK13"/>
+      <w:bookmarkStart w:id="2" w:name="OLE_LINK14"/>
       <w:r>
         <w:rPr>
           <w:b/>
@@ -1770,7 +1788,12 @@
         <w:t>6.62606896e-34</w:t>
       </w:r>
       <w:r>
-        <w:t xml:space="preserve"> (Planck constant) and </w:t>
+        <w:t xml:space="preserve"> </w:t>
+      </w:r>
+      <w:bookmarkEnd w:id="1"/>
+      <w:bookmarkEnd w:id="2"/>
+      <w:r>
+        <w:t xml:space="preserve">(Planck constant) and </w:t>
       </w:r>
       <w:r>
         <w:rPr>
@@ -2427,8 +2450,14 @@
           <w:ilvl w:val="0"/>
           <w:numId w:val="17"/>
         </w:numPr>
-      </w:pPr>
-      <w:r>
+        <w:rPr>
+          <w:color w:val="FF0000"/>
+        </w:rPr>
+      </w:pPr>
+      <w:r>
+        <w:rPr>
+          <w:color w:val="FF0000"/>
+        </w:rPr>
         <w:t>Code First</w:t>
       </w:r>
     </w:p>
@@ -2521,16 +2550,16 @@
         </w:rPr>
         <w:t xml:space="preserve"> – Primary Key (number in range [</w:t>
       </w:r>
-      <w:bookmarkStart w:id="1" w:name="OLE_LINK7"/>
-      <w:bookmarkStart w:id="2" w:name="OLE_LINK8"/>
+      <w:bookmarkStart w:id="3" w:name="OLE_LINK7"/>
+      <w:bookmarkStart w:id="4" w:name="OLE_LINK8"/>
       <w:r>
         <w:rPr>
           <w:noProof/>
         </w:rPr>
         <w:t>1</w:t>
       </w:r>
-      <w:bookmarkEnd w:id="1"/>
-      <w:bookmarkEnd w:id="2"/>
+      <w:bookmarkEnd w:id="3"/>
+      <w:bookmarkEnd w:id="4"/>
       <w:r>
         <w:rPr>
           <w:noProof/>
@@ -2600,16 +2629,16 @@
         </w:rPr>
         <w:t xml:space="preserve">- Text field with max length of </w:t>
       </w:r>
-      <w:bookmarkStart w:id="3" w:name="OLE_LINK3"/>
-      <w:bookmarkStart w:id="4" w:name="OLE_LINK4"/>
+      <w:bookmarkStart w:id="5" w:name="OLE_LINK3"/>
+      <w:bookmarkStart w:id="6" w:name="OLE_LINK4"/>
       <w:r>
         <w:rPr>
           <w:noProof/>
         </w:rPr>
         <w:t xml:space="preserve">60 </w:t>
       </w:r>
-      <w:bookmarkEnd w:id="3"/>
-      <w:bookmarkEnd w:id="4"/>
+      <w:bookmarkEnd w:id="5"/>
+      <w:bookmarkEnd w:id="6"/>
       <w:r>
         <w:rPr>
           <w:noProof/>
@@ -2641,16 +2670,16 @@
         </w:rPr>
         <w:t xml:space="preserve"> – Text field with max length of </w:t>
       </w:r>
-      <w:bookmarkStart w:id="5" w:name="OLE_LINK5"/>
-      <w:bookmarkStart w:id="6" w:name="OLE_LINK6"/>
+      <w:bookmarkStart w:id="7" w:name="OLE_LINK5"/>
+      <w:bookmarkStart w:id="8" w:name="OLE_LINK6"/>
       <w:r>
         <w:rPr>
           <w:noProof/>
         </w:rPr>
         <w:t xml:space="preserve">1000 </w:t>
       </w:r>
-      <w:bookmarkEnd w:id="5"/>
-      <w:bookmarkEnd w:id="6"/>
+      <w:bookmarkEnd w:id="7"/>
+      <w:bookmarkEnd w:id="8"/>
       <w:r>
         <w:rPr>
           <w:noProof/>
@@ -2694,8 +2723,8 @@
           <w:noProof/>
         </w:rPr>
       </w:pPr>
-      <w:bookmarkStart w:id="7" w:name="OLE_LINK1"/>
-      <w:bookmarkStart w:id="8" w:name="OLE_LINK2"/>
+      <w:bookmarkStart w:id="9" w:name="OLE_LINK1"/>
+      <w:bookmarkStart w:id="10" w:name="OLE_LINK2"/>
       <w:r>
         <w:rPr>
           <w:b/>
@@ -2709,8 +2738,8 @@
         </w:rPr>
         <w:t xml:space="preserve"> </w:t>
       </w:r>
-      <w:bookmarkEnd w:id="7"/>
-      <w:bookmarkEnd w:id="8"/>
+      <w:bookmarkEnd w:id="9"/>
+      <w:bookmarkEnd w:id="10"/>
       <w:r>
         <w:rPr>
           <w:noProof/>
@@ -2973,7 +3002,7 @@
                     <a:blip r:embed="rId9" cstate="print">
                       <a:extLst>
                         <a:ext uri="{28A0092B-C50C-407E-A947-70E740481C1C}">
-                          <a14:useLocalDpi xmlns:a14="http://schemas.microsoft.com/office/drawing/2010/main" xmlns:wps="http://schemas.microsoft.com/office/word/2010/wordprocessingShape" xmlns:wpi="http://schemas.microsoft.com/office/word/2010/wordprocessingInk" xmlns:wpg="http://schemas.microsoft.com/office/word/2010/wordprocessingGroup" xmlns:w16se="http://schemas.microsoft.com/office/word/2015/wordml/symex" xmlns:w15="http://schemas.microsoft.com/office/word/2012/wordml" xmlns:w14="http://schemas.microsoft.com/office/word/2010/wordml" xmlns:w="http://schemas.openxmlformats.org/wordprocessingml/2006/main" xmlns:w10="urn:schemas-microsoft-com:office:word" xmlns:wp14="http://schemas.microsoft.com/office/word/2010/wordprocessingDrawing" xmlns:v="urn:schemas-microsoft-com:vml" xmlns:o="urn:schemas-microsoft-com:office:office" xmlns:mc="http://schemas.openxmlformats.org/markup-compatibility/2006" xmlns:cx5="http://schemas.microsoft.com/office/drawing/2016/5/11/chartex" xmlns:cx4="http://schemas.microsoft.com/office/drawing/2016/5/10/chartex" xmlns:cx3="http://schemas.microsoft.com/office/drawing/2016/5/9/chartex" xmlns:cx2="http://schemas.microsoft.com/office/drawing/2015/10/21/chartex" xmlns:cx1="http://schemas.microsoft.com/office/drawing/2015/9/8/chartex" xmlns:cx="http://schemas.microsoft.com/office/drawing/2014/chartex" xmlns:wpc="http://schemas.microsoft.com/office/word/2010/wordprocessingCanvas" xmlns="" val="0"/>
+                          <a14:useLocalDpi xmlns="" xmlns:wpc="http://schemas.microsoft.com/office/word/2010/wordprocessingCanvas" xmlns:cx="http://schemas.microsoft.com/office/drawing/2014/chartex" xmlns:cx1="http://schemas.microsoft.com/office/drawing/2015/9/8/chartex" xmlns:cx2="http://schemas.microsoft.com/office/drawing/2015/10/21/chartex" xmlns:cx3="http://schemas.microsoft.com/office/drawing/2016/5/9/chartex" xmlns:cx4="http://schemas.microsoft.com/office/drawing/2016/5/10/chartex" xmlns:cx5="http://schemas.microsoft.com/office/drawing/2016/5/11/chartex" xmlns:mc="http://schemas.openxmlformats.org/markup-compatibility/2006" xmlns:o="urn:schemas-microsoft-com:office:office" xmlns:v="urn:schemas-microsoft-com:vml" xmlns:wp14="http://schemas.microsoft.com/office/word/2010/wordprocessingDrawing" xmlns:w10="urn:schemas-microsoft-com:office:word" xmlns:w="http://schemas.openxmlformats.org/wordprocessingml/2006/main" xmlns:w14="http://schemas.microsoft.com/office/word/2010/wordml" xmlns:w15="http://schemas.microsoft.com/office/word/2012/wordml" xmlns:w16se="http://schemas.microsoft.com/office/word/2015/wordml/symex" xmlns:wpg="http://schemas.microsoft.com/office/word/2010/wordprocessingGroup" xmlns:wpi="http://schemas.microsoft.com/office/word/2010/wordprocessingInk" xmlns:wps="http://schemas.microsoft.com/office/word/2010/wordprocessingShape" xmlns:a14="http://schemas.microsoft.com/office/drawing/2010/main" val="0"/>
                         </a:ext>
                       </a:extLst>
                     </a:blip>
@@ -3051,8 +3080,8 @@
           <w:numId w:val="3"/>
         </w:numPr>
       </w:pPr>
-      <w:bookmarkStart w:id="9" w:name="OLE_LINK9"/>
-      <w:bookmarkStart w:id="10" w:name="OLE_LINK10"/>
+      <w:bookmarkStart w:id="11" w:name="OLE_LINK9"/>
+      <w:bookmarkStart w:id="12" w:name="OLE_LINK10"/>
       <w:r>
         <w:rPr>
           <w:b/>
@@ -3062,8 +3091,8 @@
       <w:r>
         <w:t xml:space="preserve"> </w:t>
       </w:r>
-      <w:bookmarkEnd w:id="9"/>
-      <w:bookmarkEnd w:id="10"/>
+      <w:bookmarkEnd w:id="11"/>
+      <w:bookmarkEnd w:id="12"/>
       <w:r>
         <w:t>–</w:t>
       </w:r>
@@ -3235,8 +3264,8 @@
         </w:rPr>
         <w:t xml:space="preserve">1 special symbol </w:t>
       </w:r>
-      <w:bookmarkStart w:id="11" w:name="OLE_LINK11"/>
-      <w:bookmarkStart w:id="12" w:name="OLE_LINK12"/>
+      <w:bookmarkStart w:id="13" w:name="OLE_LINK11"/>
+      <w:bookmarkStart w:id="14" w:name="OLE_LINK12"/>
       <w:r>
         <w:rPr>
           <w:noProof/>
@@ -3258,8 +3287,8 @@
         </w:rPr>
         <w:t>)</w:t>
       </w:r>
-      <w:bookmarkEnd w:id="11"/>
-      <w:bookmarkEnd w:id="12"/>
+      <w:bookmarkEnd w:id="13"/>
+      <w:bookmarkEnd w:id="14"/>
     </w:p>
     <w:p>
       <w:pPr>
@@ -3323,7 +3352,27 @@
           <w:sz w:val="22"/>
           <w:szCs w:val="22"/>
         </w:rPr>
-        <w:t xml:space="preserve">&lt;user&gt; </w:t>
+        <w:t>&lt;</w:t>
+      </w:r>
+      <w:proofErr w:type="gramStart"/>
+      <w:r>
+        <w:rPr>
+          <w:b/>
+          <w:bCs/>
+          <w:sz w:val="22"/>
+          <w:szCs w:val="22"/>
+        </w:rPr>
+        <w:t>user</w:t>
+      </w:r>
+      <w:proofErr w:type="gramEnd"/>
+      <w:r>
+        <w:rPr>
+          <w:b/>
+          <w:bCs/>
+          <w:sz w:val="22"/>
+          <w:szCs w:val="22"/>
+        </w:rPr>
+        <w:t xml:space="preserve">&gt; </w:t>
       </w:r>
       <w:r>
         <w:rPr>
@@ -3413,7 +3462,27 @@
           <w:sz w:val="22"/>
           <w:szCs w:val="22"/>
         </w:rPr>
-        <w:t xml:space="preserve">&lt;host&gt; </w:t>
+        <w:t>&lt;</w:t>
+      </w:r>
+      <w:proofErr w:type="gramStart"/>
+      <w:r>
+        <w:rPr>
+          <w:b/>
+          <w:bCs/>
+          <w:sz w:val="22"/>
+          <w:szCs w:val="22"/>
+        </w:rPr>
+        <w:t>host</w:t>
+      </w:r>
+      <w:proofErr w:type="gramEnd"/>
+      <w:r>
+        <w:rPr>
+          <w:b/>
+          <w:bCs/>
+          <w:sz w:val="22"/>
+          <w:szCs w:val="22"/>
+        </w:rPr>
+        <w:t xml:space="preserve">&gt; </w:t>
       </w:r>
       <w:r>
         <w:rPr>
@@ -3724,10 +3793,26 @@
         <w:t xml:space="preserve"> what do you need </w:t>
       </w:r>
       <w:r>
-        <w:t xml:space="preserve">and what kind of job you are about to start. He told you that he was just looking for someone to make a software to help him managing and keeping data about his patients. </w:t>
-      </w:r>
-      <w:r>
-        <w:t>He offered you to give you the fit note for free if you help him. You decided that’s a great opportunity to save 20 leva and go out tonight with friends and also you would expand your portfolio with 1 project.</w:t>
+        <w:t xml:space="preserve">and what kind of job you are about to start. He told you that he was just looking for someone to make </w:t>
+      </w:r>
+      <w:proofErr w:type="gramStart"/>
+      <w:r>
+        <w:t>a software</w:t>
+      </w:r>
+      <w:proofErr w:type="gramEnd"/>
+      <w:r>
+        <w:t xml:space="preserve"> to help him managing and keeping data about his patients. </w:t>
+      </w:r>
+      <w:r>
+        <w:t xml:space="preserve">He offered you to give you the fit note for free if you help him. You decided that’s a great opportunity to save 20 </w:t>
+      </w:r>
+      <w:proofErr w:type="spellStart"/>
+      <w:r>
+        <w:t>leva</w:t>
+      </w:r>
+      <w:proofErr w:type="spellEnd"/>
+      <w:r>
+        <w:t xml:space="preserve"> and go out tonight with friends and also you would expand your portfolio with 1 project.</w:t>
       </w:r>
     </w:p>
     <w:p>
@@ -3954,7 +4039,15 @@
         <w:t xml:space="preserve"> changes in the database to satisfy the new needs of the hospital administration. </w:t>
       </w:r>
       <w:r>
-        <w:t xml:space="preserve">When migrating to the new database schema make sure no data is lost. </w:t>
+        <w:t xml:space="preserve">When migrating to the new database schema </w:t>
+      </w:r>
+      <w:proofErr w:type="gramStart"/>
+      <w:r>
+        <w:t>make</w:t>
+      </w:r>
+      <w:proofErr w:type="gramEnd"/>
+      <w:r>
+        <w:t xml:space="preserve"> sure no data is lost. </w:t>
       </w:r>
       <w:r>
         <w:t>If you made some user interface (graphical or not), make changes in it be more adequate for the changes.</w:t>
@@ -4117,49 +4210,43 @@
             <w:pPr>
               <w:rPr>
                 <w:rFonts w:ascii="Consolas" w:hAnsi="Consolas"/>
+                <w:lang w:val="de-DE"/>
               </w:rPr>
             </w:pPr>
             <w:r>
               <w:rPr>
                 <w:rFonts w:ascii="Consolas" w:hAnsi="Consolas"/>
-              </w:rPr>
-              <w:t>H</w:t>
-            </w:r>
-            <w:r>
-              <w:rPr>
-                <w:rFonts w:ascii="Consolas" w:hAnsi="Consolas"/>
-              </w:rPr>
-              <w:t xml:space="preserve">u </w:t>
-            </w:r>
-            <w:r>
-              <w:rPr>
-                <w:rFonts w:ascii="Consolas" w:hAnsi="Consolas"/>
-              </w:rPr>
-              <w:t>Sed@Sedid.edu</w:t>
+                <w:lang w:val="de-DE"/>
+              </w:rPr>
+              <w:t>Hu Sed@Sedid.edu</w:t>
             </w:r>
           </w:p>
           <w:p>
             <w:pPr>
               <w:rPr>
                 <w:rFonts w:ascii="Consolas" w:hAnsi="Consolas"/>
+                <w:lang w:val="de-DE"/>
               </w:rPr>
             </w:pPr>
             <w:r>
               <w:rPr>
                 <w:rFonts w:ascii="Consolas" w:hAnsi="Consolas"/>
                 <w:noProof/>
+                <w:lang w:val="de-DE"/>
               </w:rPr>
               <w:t>Roary</w:t>
             </w:r>
             <w:r>
               <w:rPr>
                 <w:rFonts w:ascii="Consolas" w:hAnsi="Consolas"/>
+                <w:lang w:val="de-DE"/>
               </w:rPr>
               <w:t xml:space="preserve"> </w:t>
             </w:r>
             <w:r>
               <w:rPr>
                 <w:rFonts w:ascii="Consolas" w:hAnsi="Consolas"/>
+                <w:lang w:val="de-DE"/>
               </w:rPr>
               <w:t>Praesent.luctus@velfaucibusid.edu</w:t>
             </w:r>
@@ -4194,24 +4281,16 @@
               <w:rPr>
                 <w:rFonts w:ascii="Consolas" w:hAnsi="Consolas"/>
                 <w:noProof/>
-                <w:lang w:val="en-GB"/>
+                <w:lang w:val="de-DE"/>
               </w:rPr>
             </w:pPr>
             <w:r>
               <w:rPr>
                 <w:rFonts w:ascii="Consolas" w:hAnsi="Consolas"/>
                 <w:noProof/>
-                <w:lang w:val="en-GB"/>
-              </w:rPr>
-              <w:t xml:space="preserve">Lee </w:t>
-            </w:r>
-            <w:r>
-              <w:rPr>
-                <w:rFonts w:ascii="Consolas" w:hAnsi="Consolas"/>
-                <w:noProof/>
-                <w:lang w:val="en-GB"/>
-              </w:rPr>
-              <w:t>odio@lectusNullamsuscipit.org</w:t>
+                <w:lang w:val="de-DE"/>
+              </w:rPr>
+              <w:t>Lee odio@lectusNullamsuscipit.org</w:t>
             </w:r>
           </w:p>
           <w:p>
@@ -4219,24 +4298,16 @@
               <w:rPr>
                 <w:rFonts w:ascii="Consolas" w:hAnsi="Consolas"/>
                 <w:noProof/>
-                <w:lang w:val="en-GB"/>
+                <w:lang w:val="de-DE"/>
               </w:rPr>
             </w:pPr>
             <w:r>
               <w:rPr>
                 <w:rFonts w:ascii="Consolas" w:hAnsi="Consolas"/>
                 <w:noProof/>
-                <w:lang w:val="en-GB"/>
-              </w:rPr>
-              <w:t xml:space="preserve">Denton </w:t>
-            </w:r>
-            <w:r>
-              <w:rPr>
-                <w:rFonts w:ascii="Consolas" w:hAnsi="Consolas"/>
-                <w:noProof/>
-                <w:lang w:val="en-GB"/>
-              </w:rPr>
-              <w:t>nonummy@sit.org</w:t>
+                <w:lang w:val="de-DE"/>
+              </w:rPr>
+              <w:t>Denton nonummy@sit.org</w:t>
             </w:r>
           </w:p>
         </w:tc>
@@ -4646,7 +4717,7 @@
                     <w:sz w:val="18"/>
                     <w:szCs w:val="18"/>
                   </w:rPr>
-                  <w:t>5</w:t>
+                  <w:t>3</w:t>
                 </w:r>
                 <w:r>
                   <w:rPr>
@@ -5335,7 +5406,7 @@
                               <a:blip r:embed="rId23">
                                 <a:extLst>
                                   <a:ext uri="{28A0092B-C50C-407E-A947-70E740481C1C}">
-                                    <a14:useLocalDpi xmlns:a14="http://schemas.microsoft.com/office/drawing/2010/main" xmlns:wps="http://schemas.microsoft.com/office/word/2010/wordprocessingShape" xmlns:wpi="http://schemas.microsoft.com/office/word/2010/wordprocessingInk" xmlns:wpg="http://schemas.microsoft.com/office/word/2010/wordprocessingGroup" xmlns:w16se="http://schemas.microsoft.com/office/word/2015/wordml/symex" xmlns:w15="http://schemas.microsoft.com/office/word/2012/wordml" xmlns:w14="http://schemas.microsoft.com/office/word/2010/wordml" xmlns:w="http://schemas.openxmlformats.org/wordprocessingml/2006/main" xmlns:w10="urn:schemas-microsoft-com:office:word" xmlns:wp14="http://schemas.microsoft.com/office/word/2010/wordprocessingDrawing" xmlns:v="urn:schemas-microsoft-com:vml" xmlns:o="urn:schemas-microsoft-com:office:office" xmlns:mc="http://schemas.openxmlformats.org/markup-compatibility/2006" xmlns:cx5="http://schemas.microsoft.com/office/drawing/2016/5/11/chartex" xmlns:cx4="http://schemas.microsoft.com/office/drawing/2016/5/10/chartex" xmlns:cx3="http://schemas.microsoft.com/office/drawing/2016/5/9/chartex" xmlns:cx2="http://schemas.microsoft.com/office/drawing/2015/10/21/chartex" xmlns:cx1="http://schemas.microsoft.com/office/drawing/2015/9/8/chartex" xmlns:cx="http://schemas.microsoft.com/office/drawing/2014/chartex" xmlns:wpc="http://schemas.microsoft.com/office/word/2010/wordprocessingCanvas" xmlns="" val="0"/>
+                                    <a14:useLocalDpi xmlns="" xmlns:wpc="http://schemas.microsoft.com/office/word/2010/wordprocessingCanvas" xmlns:cx="http://schemas.microsoft.com/office/drawing/2014/chartex" xmlns:cx1="http://schemas.microsoft.com/office/drawing/2015/9/8/chartex" xmlns:cx2="http://schemas.microsoft.com/office/drawing/2015/10/21/chartex" xmlns:cx3="http://schemas.microsoft.com/office/drawing/2016/5/9/chartex" xmlns:cx4="http://schemas.microsoft.com/office/drawing/2016/5/10/chartex" xmlns:cx5="http://schemas.microsoft.com/office/drawing/2016/5/11/chartex" xmlns:mc="http://schemas.openxmlformats.org/markup-compatibility/2006" xmlns:o="urn:schemas-microsoft-com:office:office" xmlns:v="urn:schemas-microsoft-com:vml" xmlns:wp14="http://schemas.microsoft.com/office/word/2010/wordprocessingDrawing" xmlns:w10="urn:schemas-microsoft-com:office:word" xmlns:w="http://schemas.openxmlformats.org/wordprocessingml/2006/main" xmlns:w14="http://schemas.microsoft.com/office/word/2010/wordml" xmlns:w15="http://schemas.microsoft.com/office/word/2012/wordml" xmlns:w16se="http://schemas.microsoft.com/office/word/2015/wordml/symex" xmlns:wpg="http://schemas.microsoft.com/office/word/2010/wordprocessingGroup" xmlns:wpi="http://schemas.microsoft.com/office/word/2010/wordprocessingInk" xmlns:wps="http://schemas.microsoft.com/office/word/2010/wordprocessingShape" xmlns:a14="http://schemas.microsoft.com/office/drawing/2010/main" val="0"/>
                                   </a:ext>
                                 </a:extLst>
                               </a:blip>
@@ -8290,7 +8361,7 @@
 </file>
 
 <file path=customXml/itemProps1.xml><?xml version="1.0" encoding="utf-8"?>
-<ds:datastoreItem xmlns:ds="http://schemas.openxmlformats.org/officeDocument/2006/customXml" ds:itemID="{E8416F0A-77CC-49BD-8650-A0473974E608}">
+<ds:datastoreItem xmlns:ds="http://schemas.openxmlformats.org/officeDocument/2006/customXml" ds:itemID="{D00634BF-C757-4758-9C0A-1B2BD3CD1252}">
   <ds:schemaRefs>
     <ds:schemaRef ds:uri="http://schemas.openxmlformats.org/officeDocument/2006/bibliography"/>
   </ds:schemaRefs>

</xml_diff>